<commit_message>
Se añade información sobre la configuraciónde eclipse.
</commit_message>
<xml_diff>
--- a/Documentacion/00_PrepararEntornoDeDesarrollo.docx
+++ b/Documentacion/00_PrepararEntornoDeDesarrollo.docx
@@ -1,6 +1,6 @@
 
 <file path=word/document.xml><?xml version="1.0" encoding="utf-8"?>
-<w:document xmlns:wpc="http://schemas.microsoft.com/office/word/2010/wordprocessingCanvas" xmlns:cx="http://schemas.microsoft.com/office/drawing/2014/chartex" xmlns:cx1="http://schemas.microsoft.com/office/drawing/2015/9/8/chartex" xmlns:cx2="http://schemas.microsoft.com/office/drawing/2015/10/21/chartex" xmlns:cx3="http://schemas.microsoft.com/office/drawing/2016/5/9/chartex" xmlns:cx4="http://schemas.microsoft.com/office/drawing/2016/5/10/chartex" xmlns:cx5="http://schemas.microsoft.com/office/drawing/2016/5/11/chartex" xmlns:cx6="http://schemas.microsoft.com/office/drawing/2016/5/12/chartex" xmlns:cx7="http://schemas.microsoft.com/office/drawing/2016/5/13/chartex" xmlns:cx8="http://schemas.microsoft.com/office/drawing/2016/5/14/chartex" xmlns:mc="http://schemas.openxmlformats.org/markup-compatibility/2006" xmlns:aink="http://schemas.microsoft.com/office/drawing/2016/ink" xmlns:am3d="http://schemas.microsoft.com/office/drawing/2017/model3d" xmlns:o="urn:schemas-microsoft-com:office:office" xmlns:r="http://schemas.openxmlformats.org/officeDocument/2006/relationships" xmlns:m="http://schemas.openxmlformats.org/officeDocument/2006/math" xmlns:v="urn:schemas-microsoft-com:vml" xmlns:wp14="http://schemas.microsoft.com/office/word/2010/wordprocessingDrawing" xmlns:wp="http://schemas.openxmlformats.org/drawingml/2006/wordprocessingDrawing" xmlns:w10="urn:schemas-microsoft-com:office:word" xmlns:w="http://schemas.openxmlformats.org/wordprocessingml/2006/main" xmlns:w14="http://schemas.microsoft.com/office/word/2010/wordml" xmlns:w15="http://schemas.microsoft.com/office/word/2012/wordml" xmlns:w16cid="http://schemas.microsoft.com/office/word/2016/wordml/cid" xmlns:w16se="http://schemas.microsoft.com/office/word/2015/wordml/symex" xmlns:wpg="http://schemas.microsoft.com/office/word/2010/wordprocessingGroup" xmlns:wpi="http://schemas.microsoft.com/office/word/2010/wordprocessingInk" xmlns:wne="http://schemas.microsoft.com/office/word/2006/wordml" xmlns:wps="http://schemas.microsoft.com/office/word/2010/wordprocessingShape" mc:Ignorable="w14 w15 w16se w16cid wp14">
+<w:document xmlns:wpc="http://schemas.microsoft.com/office/word/2010/wordprocessingCanvas" xmlns:mc="http://schemas.openxmlformats.org/markup-compatibility/2006" xmlns:o="urn:schemas-microsoft-com:office:office" xmlns:r="http://schemas.openxmlformats.org/officeDocument/2006/relationships" xmlns:m="http://schemas.openxmlformats.org/officeDocument/2006/math" xmlns:v="urn:schemas-microsoft-com:vml" xmlns:wp14="http://schemas.microsoft.com/office/word/2010/wordprocessingDrawing" xmlns:wp="http://schemas.openxmlformats.org/drawingml/2006/wordprocessingDrawing" xmlns:w10="urn:schemas-microsoft-com:office:word" xmlns:w="http://schemas.openxmlformats.org/wordprocessingml/2006/main" xmlns:w14="http://schemas.microsoft.com/office/word/2010/wordml" xmlns:w15="http://schemas.microsoft.com/office/word/2012/wordml" xmlns:wpg="http://schemas.microsoft.com/office/word/2010/wordprocessingGroup" xmlns:wpi="http://schemas.microsoft.com/office/word/2010/wordprocessingInk" xmlns:wne="http://schemas.microsoft.com/office/word/2006/wordml" xmlns:wps="http://schemas.microsoft.com/office/word/2010/wordprocessingShape" mc:Ignorable="w14 w15 wp14">
   <w:body>
     <w:tbl>
       <w:tblPr>
@@ -352,21 +352,7 @@
     </w:p>
     <w:p>
       <w:r>
-        <w:t xml:space="preserve">Este documento intenta recopilar toda la información necesaria para preparar un entorno de desarrollo óptimo para poder desarrollar aplicaciones </w:t>
-      </w:r>
-      <w:proofErr w:type="spellStart"/>
-      <w:r>
-        <w:t>JavaEE</w:t>
-      </w:r>
-      <w:proofErr w:type="spellEnd"/>
-      <w:r>
-        <w:t xml:space="preserve"> y con ello poder probar los ejercicios del repositorio </w:t>
-      </w:r>
-      <w:r>
-        <w:t xml:space="preserve">correspondiente </w:t>
-      </w:r>
-      <w:r>
-        <w:t>de GitHub.</w:t>
+        <w:t>Este documento intenta recopilar toda la información necesaria para preparar un entorno de desarrollo óptimo para poder desarrollar aplicaciones JavaEE y con ello poder probar los ejercicios del repositorio correspondiente de GitHub.</w:t>
       </w:r>
     </w:p>
     <w:p>
@@ -482,13 +468,7 @@
         <w:rPr>
           <w:b/>
         </w:rPr>
-        <w:t>V</w:t>
-      </w:r>
-      <w:r>
-        <w:rPr>
-          <w:b/>
-        </w:rPr>
-        <w:t>er</w:t>
+        <w:t>Ver</w:t>
       </w:r>
       <w:r>
         <w:t>” y desmarcamos la opción:</w:t>
@@ -501,6 +481,7 @@
       <w:r>
         <w:rPr>
           <w:noProof/>
+          <w:lang w:eastAsia="es-ES"/>
         </w:rPr>
         <w:drawing>
           <wp:inline distT="0" distB="0" distL="0" distR="0" wp14:anchorId="29B887E8" wp14:editId="424DC838">
@@ -726,15 +707,7 @@
     </w:p>
     <w:p>
       <w:r>
-        <w:t xml:space="preserve">No hace falta tener un </w:t>
-      </w:r>
-      <w:proofErr w:type="gramStart"/>
-      <w:r>
-        <w:t>link</w:t>
-      </w:r>
-      <w:proofErr w:type="gramEnd"/>
-      <w:r>
-        <w:t xml:space="preserve"> de esta carpeta, porque ya tenemos link de la carpeta padre, es decir, del usuario.</w:t>
+        <w:t>No hace falta tener un link de esta carpeta, porque ya tenemos link de la carpeta padre, es decir, del usuario.</w:t>
       </w:r>
     </w:p>
     <w:p>
@@ -765,17 +738,15 @@
           <w:rFonts w:ascii="Consolas" w:hAnsi="Consolas"/>
           <w:b/>
         </w:rPr>
-        <w:t>\</w:t>
-      </w:r>
-      <w:proofErr w:type="spellStart"/>
+        <w:t>\G</w:t>
+      </w:r>
       <w:r>
         <w:rPr>
           <w:rFonts w:ascii="Consolas" w:hAnsi="Consolas"/>
           <w:b/>
         </w:rPr>
-        <w:t>git</w:t>
-      </w:r>
-      <w:proofErr w:type="spellEnd"/>
+        <w:t>it</w:t>
+      </w:r>
     </w:p>
     <w:p>
       <w:pPr>
@@ -843,15 +814,7 @@
         <w:t xml:space="preserve">Organizarlo de esa forma, nos permite no saturar a Eclipse cuando realizamos alguna sincronización con GitHub, es decir, es más rápido y podemos trabajar de forma segura. </w:t>
       </w:r>
       <w:r>
-        <w:t xml:space="preserve">Al igual que la carpeta de Git, esta no hace falta tener </w:t>
-      </w:r>
-      <w:proofErr w:type="gramStart"/>
-      <w:r>
-        <w:t>link</w:t>
-      </w:r>
-      <w:proofErr w:type="gramEnd"/>
-      <w:r>
-        <w:t>.</w:t>
+        <w:t>Al igual que la carpeta de Git, esta no hace falta tener link.</w:t>
       </w:r>
     </w:p>
     <w:p>
@@ -866,28 +829,38 @@
       <w:pPr>
         <w:rPr>
           <w:rFonts w:ascii="Consolas" w:hAnsi="Consolas"/>
+          <w:lang w:val="en-US"/>
         </w:rPr>
       </w:pPr>
       <w:r>
         <w:rPr>
           <w:rFonts w:ascii="Consolas" w:hAnsi="Consolas"/>
+          <w:lang w:val="en-US"/>
         </w:rPr>
         <w:t>C:\Users\Fernando Pacheco</w:t>
       </w:r>
+      <w:r>
+        <w:rPr>
+          <w:rFonts w:ascii="Consolas" w:hAnsi="Consolas"/>
+          <w:b/>
+          <w:lang w:val="en-US"/>
+        </w:rPr>
+        <w:t>\</w:t>
+      </w:r>
+      <w:proofErr w:type="spellStart"/>
       <w:r>
         <w:rPr>
           <w:rFonts w:ascii="Consolas" w:hAnsi="Consolas"/>
           <w:b/>
         </w:rPr>
-        <w:t>\</w:t>
-      </w:r>
-      <w:proofErr w:type="spellStart"/>
+        <w:t>W</w:t>
+      </w:r>
       <w:r>
         <w:rPr>
           <w:rFonts w:ascii="Consolas" w:hAnsi="Consolas"/>
           <w:b/>
         </w:rPr>
-        <w:t>workspaces</w:t>
+        <w:t>orkspaces</w:t>
       </w:r>
       <w:proofErr w:type="spellEnd"/>
     </w:p>
@@ -906,29 +879,21 @@
     </w:p>
     <w:p>
       <w:r>
-        <w:t xml:space="preserve">Usaremos Eclipse como IDE de desarrollo, lo único importante </w:t>
+        <w:t xml:space="preserve">Usaremos Eclipse como IDE de desarrollo, lo único importante a tener en cuenta </w:t>
+      </w:r>
+      <w:r>
+        <w:t xml:space="preserve">antes de descargarlo </w:t>
+      </w:r>
+      <w:r>
+        <w:t xml:space="preserve">es de que debe ser una versión de Eclipse con los complementos de JavaEE, con </w:t>
       </w:r>
       <w:proofErr w:type="gramStart"/>
       <w:r>
-        <w:t>a</w:t>
+        <w:t>ello</w:t>
       </w:r>
       <w:proofErr w:type="gramEnd"/>
       <w:r>
-        <w:t xml:space="preserve"> tener en cuenta </w:t>
-      </w:r>
-      <w:r>
-        <w:t xml:space="preserve">antes de descargarlo </w:t>
-      </w:r>
-      <w:r>
-        <w:t xml:space="preserve">es de que debe ser una versión de Eclipse con los complementos de </w:t>
-      </w:r>
-      <w:proofErr w:type="spellStart"/>
-      <w:r>
-        <w:t>JavaEE</w:t>
-      </w:r>
-      <w:proofErr w:type="spellEnd"/>
-      <w:r>
-        <w:t xml:space="preserve">, con ello nos ahorramos el tener que estar instalando </w:t>
+        <w:t xml:space="preserve"> nos ahorramos el tener que estar instalando </w:t>
       </w:r>
       <w:proofErr w:type="spellStart"/>
       <w:r>
@@ -1052,12 +1017,14 @@
         <w:rPr>
           <w:rFonts w:ascii="Consolas" w:hAnsi="Consolas"/>
           <w:b/>
+          <w:lang w:val="en-US"/>
         </w:rPr>
       </w:pPr>
       <w:r>
         <w:rPr>
           <w:rFonts w:ascii="Consolas" w:hAnsi="Consolas"/>
           <w:b/>
+          <w:lang w:val="en-US"/>
         </w:rPr>
         <w:t>-</w:t>
       </w:r>
@@ -1066,6 +1033,7 @@
         <w:rPr>
           <w:rFonts w:ascii="Consolas" w:hAnsi="Consolas"/>
           <w:b/>
+          <w:lang w:val="en-US"/>
         </w:rPr>
         <w:t>vm</w:t>
       </w:r>
@@ -1076,23 +1044,29 @@
         <w:rPr>
           <w:rFonts w:ascii="Consolas" w:hAnsi="Consolas"/>
           <w:b/>
+          <w:lang w:val="en-US"/>
         </w:rPr>
       </w:pPr>
       <w:r>
         <w:rPr>
           <w:rFonts w:ascii="Consolas" w:hAnsi="Consolas"/>
           <w:b/>
+          <w:lang w:val="en-US"/>
         </w:rPr>
         <w:lastRenderedPageBreak/>
         <w:t>C:/Program Files/Java/</w:t>
       </w:r>
       <w:r>
+        <w:rPr>
+          <w:lang w:val="en-US"/>
+        </w:rPr>
         <w:t xml:space="preserve"> </w:t>
       </w:r>
       <w:r>
         <w:rPr>
           <w:rFonts w:ascii="Consolas" w:hAnsi="Consolas"/>
           <w:b/>
+          <w:lang w:val="en-US"/>
         </w:rPr>
         <w:t>jdk1.8.0_201</w:t>
       </w:r>
@@ -1100,24 +1074,9 @@
         <w:rPr>
           <w:rFonts w:ascii="Consolas" w:hAnsi="Consolas"/>
           <w:b/>
+          <w:lang w:val="en-US"/>
         </w:rPr>
-        <w:t>/</w:t>
-      </w:r>
-      <w:proofErr w:type="spellStart"/>
-      <w:r>
-        <w:rPr>
-          <w:rFonts w:ascii="Consolas" w:hAnsi="Consolas"/>
-          <w:b/>
-        </w:rPr>
-        <w:t>bin</w:t>
-      </w:r>
-      <w:proofErr w:type="spellEnd"/>
-      <w:r>
-        <w:rPr>
-          <w:rFonts w:ascii="Consolas" w:hAnsi="Consolas"/>
-          <w:b/>
-        </w:rPr>
-        <w:t>/javaw.exe</w:t>
+        <w:t>/bin/javaw.exe</w:t>
       </w:r>
     </w:p>
     <w:p>
@@ -1132,6 +1091,7 @@
       <w:r>
         <w:rPr>
           <w:noProof/>
+          <w:lang w:eastAsia="es-ES"/>
         </w:rPr>
         <w:drawing>
           <wp:inline distT="0" distB="0" distL="0" distR="0" wp14:anchorId="7AC5A9BA" wp14:editId="73425B30">
@@ -1214,6 +1174,7 @@
       <w:r>
         <w:rPr>
           <w:noProof/>
+          <w:lang w:eastAsia="es-ES"/>
         </w:rPr>
         <w:drawing>
           <wp:inline distT="0" distB="0" distL="0" distR="0" wp14:anchorId="00F2C6C3" wp14:editId="7AC3547B">
@@ -1315,7 +1276,21 @@
         <w:rPr>
           <w:i/>
         </w:rPr>
-        <w:t>&gt; Next &gt; Botón “</w:t>
+        <w:t xml:space="preserve">&gt; </w:t>
+      </w:r>
+      <w:proofErr w:type="spellStart"/>
+      <w:r>
+        <w:rPr>
+          <w:i/>
+        </w:rPr>
+        <w:t>Next</w:t>
+      </w:r>
+      <w:proofErr w:type="spellEnd"/>
+      <w:r>
+        <w:rPr>
+          <w:i/>
+        </w:rPr>
+        <w:t xml:space="preserve"> &gt; Botón “</w:t>
       </w:r>
       <w:proofErr w:type="spellStart"/>
       <w:r>
@@ -1468,6 +1443,7 @@
       <w:r>
         <w:rPr>
           <w:noProof/>
+          <w:lang w:eastAsia="es-ES"/>
         </w:rPr>
         <w:drawing>
           <wp:inline distT="0" distB="0" distL="0" distR="0" wp14:anchorId="65167CCC" wp14:editId="5A33F0B6">
@@ -1524,6 +1500,7 @@
       <w:r>
         <w:rPr>
           <w:noProof/>
+          <w:lang w:eastAsia="es-ES"/>
         </w:rPr>
         <w:lastRenderedPageBreak/>
         <w:drawing>
@@ -1578,37 +1555,79 @@
       </w:r>
     </w:p>
     <w:p>
+      <w:r>
+        <w:t>Importante los JSP, poner cada uno de su sub-menú al formato mencionado, para que se aplique, podemos darle al botón de “</w:t>
+      </w:r>
+      <w:proofErr w:type="spellStart"/>
+      <w:r>
+        <w:t>Update</w:t>
+      </w:r>
+      <w:proofErr w:type="spellEnd"/>
+      <w:r>
+        <w:t>”.</w:t>
+      </w:r>
+    </w:p>
+    <w:p>
       <w:pPr>
         <w:pStyle w:val="Ttulo2"/>
         <w:numPr>
           <w:ilvl w:val="1"/>
           <w:numId w:val="84"/>
         </w:numPr>
-        <w:spacing w:before="40"/>
-      </w:pPr>
-      <w:r>
-        <w:t>Instalar Tomcat</w:t>
+      </w:pPr>
+      <w:r>
+        <w:t>Configurar etiquetas HTML_5</w:t>
       </w:r>
     </w:p>
     <w:p>
       <w:r>
-        <w:t>Pasamos a la descarga e instalación de nuestro contenedor de aplicaciones web, es decir, nuestro servidor donde van a correr cada uno de nuestros ejercicios. Por tanto, lo primero que tenemos que hacer es descargar la versión zip de Tomcat desde su página web:</w:t>
+        <w:t xml:space="preserve">Cuando desarrollamos aplicaciones web, y estas queremos que sean HTML_5, tenemos que configurar Eclipse para que no nos de </w:t>
+      </w:r>
+      <w:r>
+        <w:t>avisos cuando usamos etiquetas nuevas.</w:t>
       </w:r>
     </w:p>
     <w:p>
-      <w:pPr>
-        <w:jc w:val="center"/>
-      </w:pPr>
+      <w:r>
+        <w:t>Para ello, tenemos que saber que etiquetas son HTML_5 e ir añadiéndolas en un listado según las vamos usando.</w:t>
+      </w:r>
+    </w:p>
+    <w:p>
+      <w:r>
+        <w:t xml:space="preserve">El listado lo podemos editar en: </w:t>
+      </w:r>
+      <w:r>
+        <w:t xml:space="preserve">Menú Eclipse &gt; Windows &gt; </w:t>
+      </w:r>
+      <w:proofErr w:type="spellStart"/>
+      <w:r>
+        <w:t>Preferences</w:t>
+      </w:r>
+      <w:proofErr w:type="spellEnd"/>
+      <w:r>
+        <w:t xml:space="preserve"> &gt; Web &gt; HTML Files &gt; </w:t>
+      </w:r>
+      <w:proofErr w:type="spellStart"/>
+      <w:r>
+        <w:t>Validation</w:t>
+      </w:r>
+      <w:proofErr w:type="spellEnd"/>
+      <w:r>
+        <w:t>:</w:t>
+      </w:r>
+    </w:p>
+    <w:p>
       <w:r>
         <w:rPr>
           <w:noProof/>
           <w:lang w:eastAsia="es-ES"/>
         </w:rPr>
+        <w:lastRenderedPageBreak/>
         <w:drawing>
-          <wp:inline distT="0" distB="0" distL="0" distR="0" wp14:anchorId="7CE981E7" wp14:editId="25297727">
-            <wp:extent cx="4228571" cy="1228571"/>
-            <wp:effectExtent l="0" t="0" r="635" b="0"/>
-            <wp:docPr id="4" name="Imagen 4"/>
+          <wp:inline distT="0" distB="0" distL="0" distR="0" wp14:anchorId="5C12D089" wp14:editId="5466C9EA">
+            <wp:extent cx="5400040" cy="3117850"/>
+            <wp:effectExtent l="0" t="0" r="0" b="6350"/>
+            <wp:docPr id="9" name="Imagen 9"/>
             <wp:cNvGraphicFramePr>
               <a:graphicFrameLocks xmlns:a="http://schemas.openxmlformats.org/drawingml/2006/main" noChangeAspect="1"/>
             </wp:cNvGraphicFramePr>
@@ -1628,6 +1647,175 @@
                   <pic:spPr>
                     <a:xfrm>
                       <a:off x="0" y="0"/>
+                      <a:ext cx="5400040" cy="3117850"/>
+                    </a:xfrm>
+                    <a:prstGeom prst="rect">
+                      <a:avLst/>
+                    </a:prstGeom>
+                  </pic:spPr>
+                </pic:pic>
+              </a:graphicData>
+            </a:graphic>
+          </wp:inline>
+        </w:drawing>
+      </w:r>
+    </w:p>
+    <w:p>
+      <w:r>
+        <w:t xml:space="preserve">Como observamos, podemos agregar todas las etiquetas que deseemos, obviamente las etiquetas que nos de </w:t>
+      </w:r>
+      <w:proofErr w:type="spellStart"/>
+      <w:r>
+        <w:t>warning</w:t>
+      </w:r>
+      <w:proofErr w:type="spellEnd"/>
+      <w:r>
+        <w:t xml:space="preserve"> cuando desarrollamos.</w:t>
+      </w:r>
+    </w:p>
+    <w:p>
+      <w:pPr>
+        <w:pStyle w:val="Ttulo2"/>
+        <w:numPr>
+          <w:ilvl w:val="1"/>
+          <w:numId w:val="84"/>
+        </w:numPr>
+      </w:pPr>
+      <w:proofErr w:type="spellStart"/>
+      <w:r>
+        <w:t>Plugin</w:t>
+      </w:r>
+      <w:proofErr w:type="spellEnd"/>
+      <w:r>
+        <w:t xml:space="preserve"> Web</w:t>
+      </w:r>
+    </w:p>
+    <w:p>
+      <w:r>
+        <w:t xml:space="preserve">A la hora de desarrollar tenemos un </w:t>
+      </w:r>
+      <w:proofErr w:type="spellStart"/>
+      <w:r>
+        <w:t>plugin</w:t>
+      </w:r>
+      <w:proofErr w:type="spellEnd"/>
+      <w:r>
+        <w:t xml:space="preserve"> muy útil para la web, verificar antes instalar que el </w:t>
+      </w:r>
+      <w:proofErr w:type="spellStart"/>
+      <w:r>
+        <w:t>plugin</w:t>
+      </w:r>
+      <w:proofErr w:type="spellEnd"/>
+      <w:r>
+        <w:t xml:space="preserve"> sigue activo o si no existe, uno parecido ya que nos será de gran utilidad. El </w:t>
+      </w:r>
+      <w:proofErr w:type="spellStart"/>
+      <w:r>
+        <w:t>plugin</w:t>
+      </w:r>
+      <w:proofErr w:type="spellEnd"/>
+      <w:r>
+        <w:t xml:space="preserve"> es:</w:t>
+      </w:r>
+    </w:p>
+    <w:p>
+      <w:r>
+        <w:rPr>
+          <w:noProof/>
+          <w:lang w:eastAsia="es-ES"/>
+        </w:rPr>
+        <w:drawing>
+          <wp:inline distT="0" distB="0" distL="0" distR="0" wp14:anchorId="0DDD6350" wp14:editId="4E54341E">
+            <wp:extent cx="4885714" cy="2885714"/>
+            <wp:effectExtent l="0" t="0" r="0" b="0"/>
+            <wp:docPr id="10" name="Imagen 10"/>
+            <wp:cNvGraphicFramePr>
+              <a:graphicFrameLocks xmlns:a="http://schemas.openxmlformats.org/drawingml/2006/main" noChangeAspect="1"/>
+            </wp:cNvGraphicFramePr>
+            <a:graphic xmlns:a="http://schemas.openxmlformats.org/drawingml/2006/main">
+              <a:graphicData uri="http://schemas.openxmlformats.org/drawingml/2006/picture">
+                <pic:pic xmlns:pic="http://schemas.openxmlformats.org/drawingml/2006/picture">
+                  <pic:nvPicPr>
+                    <pic:cNvPr id="1" name=""/>
+                    <pic:cNvPicPr/>
+                  </pic:nvPicPr>
+                  <pic:blipFill>
+                    <a:blip r:embed="rId16"/>
+                    <a:stretch>
+                      <a:fillRect/>
+                    </a:stretch>
+                  </pic:blipFill>
+                  <pic:spPr>
+                    <a:xfrm>
+                      <a:off x="0" y="0"/>
+                      <a:ext cx="4885714" cy="2885714"/>
+                    </a:xfrm>
+                    <a:prstGeom prst="rect">
+                      <a:avLst/>
+                    </a:prstGeom>
+                  </pic:spPr>
+                </pic:pic>
+              </a:graphicData>
+            </a:graphic>
+          </wp:inline>
+        </w:drawing>
+      </w:r>
+      <w:bookmarkStart w:id="0" w:name="_GoBack"/>
+      <w:bookmarkEnd w:id="0"/>
+    </w:p>
+    <w:p>
+      <w:pPr>
+        <w:pStyle w:val="Ttulo2"/>
+        <w:numPr>
+          <w:ilvl w:val="1"/>
+          <w:numId w:val="84"/>
+        </w:numPr>
+        <w:spacing w:before="40"/>
+      </w:pPr>
+      <w:r>
+        <w:t>Instalar Tomcat</w:t>
+      </w:r>
+    </w:p>
+    <w:p>
+      <w:r>
+        <w:t>Pasamos a la descarga e instalación de nuestro contenedor de aplicaciones web, es decir, nuestro servidor donde van a correr cada uno de nuestros ejercicios. Por tanto, lo primero que tenemos que hacer es descargar la versión zip de Tomcat desde su página web:</w:t>
+      </w:r>
+    </w:p>
+    <w:p>
+      <w:pPr>
+        <w:jc w:val="center"/>
+      </w:pPr>
+      <w:r>
+        <w:rPr>
+          <w:noProof/>
+          <w:lang w:eastAsia="es-ES"/>
+        </w:rPr>
+        <w:lastRenderedPageBreak/>
+        <w:drawing>
+          <wp:inline distT="0" distB="0" distL="0" distR="0" wp14:anchorId="7CE981E7" wp14:editId="25297727">
+            <wp:extent cx="4228571" cy="1228571"/>
+            <wp:effectExtent l="0" t="0" r="635" b="0"/>
+            <wp:docPr id="4" name="Imagen 4"/>
+            <wp:cNvGraphicFramePr>
+              <a:graphicFrameLocks xmlns:a="http://schemas.openxmlformats.org/drawingml/2006/main" noChangeAspect="1"/>
+            </wp:cNvGraphicFramePr>
+            <a:graphic xmlns:a="http://schemas.openxmlformats.org/drawingml/2006/main">
+              <a:graphicData uri="http://schemas.openxmlformats.org/drawingml/2006/picture">
+                <pic:pic xmlns:pic="http://schemas.openxmlformats.org/drawingml/2006/picture">
+                  <pic:nvPicPr>
+                    <pic:cNvPr id="1" name=""/>
+                    <pic:cNvPicPr/>
+                  </pic:nvPicPr>
+                  <pic:blipFill>
+                    <a:blip r:embed="rId17"/>
+                    <a:stretch>
+                      <a:fillRect/>
+                    </a:stretch>
+                  </pic:blipFill>
+                  <pic:spPr>
+                    <a:xfrm>
+                      <a:off x="0" y="0"/>
                       <a:ext cx="4228571" cy="1228571"/>
                     </a:xfrm>
                     <a:prstGeom prst="rect">
@@ -1678,7 +1866,6 @@
     </w:p>
     <w:p>
       <w:r>
-        <w:lastRenderedPageBreak/>
         <w:t xml:space="preserve">Instalado en nuestro equipo, nos queda </w:t>
       </w:r>
       <w:proofErr w:type="spellStart"/>
@@ -1739,7 +1926,7 @@
                     <pic:cNvPicPr/>
                   </pic:nvPicPr>
                   <pic:blipFill>
-                    <a:blip r:embed="rId16"/>
+                    <a:blip r:embed="rId18"/>
                     <a:stretch>
                       <a:fillRect/>
                     </a:stretch>
@@ -1767,7 +1954,6 @@
         </w:rPr>
       </w:pPr>
       <w:proofErr w:type="spellStart"/>
-      <w:proofErr w:type="gramStart"/>
       <w:r>
         <w:rPr>
           <w:i/>
@@ -1775,7 +1961,6 @@
         <w:t>Click</w:t>
       </w:r>
       <w:proofErr w:type="spellEnd"/>
-      <w:proofErr w:type="gramEnd"/>
       <w:r>
         <w:rPr>
           <w:i/>
@@ -1813,7 +1998,7 @@
                     <pic:cNvPicPr/>
                   </pic:nvPicPr>
                   <pic:blipFill>
-                    <a:blip r:embed="rId17"/>
+                    <a:blip r:embed="rId19"/>
                     <a:stretch>
                       <a:fillRect/>
                     </a:stretch>
@@ -1852,6 +2037,7 @@
       <w:r>
         <w:rPr>
           <w:noProof/>
+          <w:lang w:eastAsia="es-ES"/>
         </w:rPr>
         <w:drawing>
           <wp:inline distT="0" distB="0" distL="0" distR="0" wp14:anchorId="0BDA951E" wp14:editId="4BC0541C">
@@ -1869,7 +2055,7 @@
                     <pic:cNvPicPr/>
                   </pic:nvPicPr>
                   <pic:blipFill>
-                    <a:blip r:embed="rId18"/>
+                    <a:blip r:embed="rId20"/>
                     <a:stretch>
                       <a:fillRect/>
                     </a:stretch>
@@ -1912,6 +2098,7 @@
     </w:p>
     <w:p>
       <w:r>
+        <w:lastRenderedPageBreak/>
         <w:t>Le damos a siguiente y veremos que se nos ha creado una carpeta de proyecto llamada Servers, donde tendremos todos los ficheros de configuración respecto a Tomcat.</w:t>
       </w:r>
     </w:p>
@@ -1940,7 +2127,7 @@
                     <pic:cNvPicPr/>
                   </pic:nvPicPr>
                   <pic:blipFill>
-                    <a:blip r:embed="rId19"/>
+                    <a:blip r:embed="rId21"/>
                     <a:stretch>
                       <a:fillRect/>
                     </a:stretch>
@@ -1965,14 +2152,12 @@
       <w:r>
         <w:t xml:space="preserve">Los ficheros que editaremos para generar </w:t>
       </w:r>
-      <w:proofErr w:type="spellStart"/>
       <w:r>
         <w:rPr>
           <w:b/>
         </w:rPr>
         <w:t>DataSource</w:t>
       </w:r>
-      <w:proofErr w:type="spellEnd"/>
       <w:r>
         <w:t xml:space="preserve"> son “context.xml” y “server.xml”. Otro detalle que </w:t>
       </w:r>
@@ -1998,7 +2183,6 @@
           <w:noProof/>
           <w:lang w:eastAsia="es-ES"/>
         </w:rPr>
-        <w:lastRenderedPageBreak/>
         <w:drawing>
           <wp:inline distT="0" distB="0" distL="0" distR="0" wp14:anchorId="41475136" wp14:editId="6803632D">
             <wp:extent cx="3657143" cy="504762"/>
@@ -2015,7 +2199,7 @@
                     <pic:cNvPicPr/>
                   </pic:nvPicPr>
                   <pic:blipFill>
-                    <a:blip r:embed="rId20"/>
+                    <a:blip r:embed="rId22"/>
                     <a:stretch>
                       <a:fillRect/>
                     </a:stretch>
@@ -2038,6 +2222,129 @@
     </w:p>
     <w:p>
       <w:pPr>
+        <w:pStyle w:val="Ttulo2"/>
+        <w:numPr>
+          <w:ilvl w:val="1"/>
+          <w:numId w:val="84"/>
+        </w:numPr>
+      </w:pPr>
+      <w:r>
+        <w:t>Proyectos</w:t>
+      </w:r>
+    </w:p>
+    <w:p>
+      <w:r>
+        <w:t xml:space="preserve">Cuando creamos un proyecto, podremos una configuración adaptable a todas las versiones de una versión estándar de Java, es decir, podemos tener JDK 1.8.0_121, </w:t>
+      </w:r>
+      <w:r>
+        <w:t>1.8.</w:t>
+      </w:r>
+      <w:r>
+        <w:t xml:space="preserve">0_142, </w:t>
+      </w:r>
+      <w:r>
+        <w:t>1.8.</w:t>
+      </w:r>
+      <w:r>
+        <w:t>0_483, Etc. Siempre será la 8, por tanto, para evitarnos errores de este tipo, vamos a definir tal que:</w:t>
+      </w:r>
+    </w:p>
+    <w:p>
+      <w:r>
+        <w:t xml:space="preserve">Seleccionamos proyecto que acabamos de crear, Botón derecho &gt; </w:t>
+      </w:r>
+      <w:proofErr w:type="spellStart"/>
+      <w:r>
+        <w:t>Properties</w:t>
+      </w:r>
+      <w:proofErr w:type="spellEnd"/>
+      <w:r>
+        <w:t xml:space="preserve"> &gt; Java </w:t>
+      </w:r>
+      <w:proofErr w:type="spellStart"/>
+      <w:r>
+        <w:t>Build</w:t>
+      </w:r>
+      <w:proofErr w:type="spellEnd"/>
+      <w:r>
+        <w:t xml:space="preserve"> </w:t>
+      </w:r>
+      <w:proofErr w:type="spellStart"/>
+      <w:r>
+        <w:t>Path</w:t>
+      </w:r>
+      <w:proofErr w:type="spellEnd"/>
+      <w:r>
+        <w:t xml:space="preserve"> &gt; En la ventana, vamos a la pestaña </w:t>
+      </w:r>
+      <w:proofErr w:type="spellStart"/>
+      <w:r>
+        <w:t>Libraries</w:t>
+      </w:r>
+      <w:proofErr w:type="spellEnd"/>
+      <w:r>
+        <w:t xml:space="preserve"> &gt; Seleccionamos el JRE </w:t>
+      </w:r>
+      <w:proofErr w:type="spellStart"/>
+      <w:r>
+        <w:t>System</w:t>
+      </w:r>
+      <w:proofErr w:type="spellEnd"/>
+      <w:r>
+        <w:t xml:space="preserve"> Library &gt; Botón Edit.</w:t>
+      </w:r>
+    </w:p>
+    <w:p>
+      <w:r>
+        <w:rPr>
+          <w:noProof/>
+          <w:lang w:eastAsia="es-ES"/>
+        </w:rPr>
+        <w:drawing>
+          <wp:inline distT="0" distB="0" distL="0" distR="0" wp14:anchorId="5BBC4CE2" wp14:editId="393793E1">
+            <wp:extent cx="5400040" cy="3498850"/>
+            <wp:effectExtent l="0" t="0" r="0" b="6350"/>
+            <wp:docPr id="5" name="Imagen 5"/>
+            <wp:cNvGraphicFramePr>
+              <a:graphicFrameLocks xmlns:a="http://schemas.openxmlformats.org/drawingml/2006/main" noChangeAspect="1"/>
+            </wp:cNvGraphicFramePr>
+            <a:graphic xmlns:a="http://schemas.openxmlformats.org/drawingml/2006/main">
+              <a:graphicData uri="http://schemas.openxmlformats.org/drawingml/2006/picture">
+                <pic:pic xmlns:pic="http://schemas.openxmlformats.org/drawingml/2006/picture">
+                  <pic:nvPicPr>
+                    <pic:cNvPr id="1" name=""/>
+                    <pic:cNvPicPr/>
+                  </pic:nvPicPr>
+                  <pic:blipFill>
+                    <a:blip r:embed="rId23"/>
+                    <a:stretch>
+                      <a:fillRect/>
+                    </a:stretch>
+                  </pic:blipFill>
+                  <pic:spPr>
+                    <a:xfrm>
+                      <a:off x="0" y="0"/>
+                      <a:ext cx="5400040" cy="3498850"/>
+                    </a:xfrm>
+                    <a:prstGeom prst="rect">
+                      <a:avLst/>
+                    </a:prstGeom>
+                  </pic:spPr>
+                </pic:pic>
+              </a:graphicData>
+            </a:graphic>
+          </wp:inline>
+        </w:drawing>
+      </w:r>
+    </w:p>
+    <w:p>
+      <w:r>
+        <w:lastRenderedPageBreak/>
+        <w:t>Con esto nos ahorramos el tener una versión exacta de JDK, tenemos que tener en cuenta que en el futuro saldrán nuevas versiones, pero no habría problema, pillamos una cualquiera de la 8 y se la asignamos como predefinida en nuestro Eclipse.</w:t>
+      </w:r>
+    </w:p>
+    <w:p>
+      <w:pPr>
         <w:pStyle w:val="Ttulo1"/>
         <w:numPr>
           <w:ilvl w:val="0"/>
@@ -2072,8 +2379,6 @@
       <w:r>
         <w:t>, yo he optado por la segunda ya que me es más cómodo.</w:t>
       </w:r>
-      <w:bookmarkStart w:id="0" w:name="_GoBack"/>
-      <w:bookmarkEnd w:id="0"/>
     </w:p>
     <w:p>
       <w:pPr>
@@ -2123,7 +2428,7 @@
                     <pic:cNvPicPr/>
                   </pic:nvPicPr>
                   <pic:blipFill>
-                    <a:blip r:embed="rId21"/>
+                    <a:blip r:embed="rId24"/>
                     <a:stretch>
                       <a:fillRect/>
                     </a:stretch>
@@ -2203,7 +2508,7 @@
                     <pic:cNvPicPr/>
                   </pic:nvPicPr>
                   <pic:blipFill>
-                    <a:blip r:embed="rId22"/>
+                    <a:blip r:embed="rId25"/>
                     <a:stretch>
                       <a:fillRect/>
                     </a:stretch>
@@ -2262,7 +2567,7 @@
                     <pic:cNvPicPr/>
                   </pic:nvPicPr>
                   <pic:blipFill>
-                    <a:blip r:embed="rId23"/>
+                    <a:blip r:embed="rId26"/>
                     <a:stretch>
                       <a:fillRect/>
                     </a:stretch>
@@ -2286,15 +2591,7 @@
     <w:p>
       <w:r>
         <w:lastRenderedPageBreak/>
-        <w:t xml:space="preserve">Aún desmarcado la opción, la instalación se realiza de forma automática, por </w:t>
-      </w:r>
-      <w:proofErr w:type="gramStart"/>
-      <w:r>
-        <w:t>tanto</w:t>
-      </w:r>
-      <w:proofErr w:type="gramEnd"/>
-      <w:r>
-        <w:t xml:space="preserve"> no podemos elegir la ubicación para la instalación. Esto no es problema, total, no tendremos que configurar los ficheros de configuración de </w:t>
+        <w:t xml:space="preserve">Aún desmarcado la opción, la instalación se realiza de forma automática, por tanto no podemos elegir la ubicación para la instalación. Esto no es problema, total, no tendremos que configurar los ficheros de configuración de </w:t>
       </w:r>
       <w:proofErr w:type="spellStart"/>
       <w:r>
@@ -2343,7 +2640,7 @@
                     <pic:cNvPicPr/>
                   </pic:nvPicPr>
                   <pic:blipFill>
-                    <a:blip r:embed="rId24"/>
+                    <a:blip r:embed="rId27"/>
                     <a:stretch>
                       <a:fillRect/>
                     </a:stretch>
@@ -2433,7 +2730,7 @@
                     <pic:cNvPicPr/>
                   </pic:nvPicPr>
                   <pic:blipFill>
-                    <a:blip r:embed="rId25"/>
+                    <a:blip r:embed="rId28"/>
                     <a:stretch>
                       <a:fillRect/>
                     </a:stretch>
@@ -2510,7 +2807,7 @@
                     <pic:cNvPicPr/>
                   </pic:nvPicPr>
                   <pic:blipFill>
-                    <a:blip r:embed="rId26"/>
+                    <a:blip r:embed="rId29"/>
                     <a:stretch>
                       <a:fillRect/>
                     </a:stretch>
@@ -2582,7 +2879,7 @@
                     <pic:cNvPicPr/>
                   </pic:nvPicPr>
                   <pic:blipFill>
-                    <a:blip r:embed="rId27"/>
+                    <a:blip r:embed="rId30"/>
                     <a:stretch>
                       <a:fillRect/>
                     </a:stretch>
@@ -2616,15 +2913,7 @@
       </w:r>
       <w:proofErr w:type="spellEnd"/>
       <w:r>
-        <w:t xml:space="preserve">, por </w:t>
-      </w:r>
-      <w:proofErr w:type="gramStart"/>
-      <w:r>
-        <w:t>tanto</w:t>
-      </w:r>
-      <w:proofErr w:type="gramEnd"/>
-      <w:r>
-        <w:t xml:space="preserve"> no hace falta poner dicha palabra en la ruta, total, que tenemos:</w:t>
+        <w:t>, por tanto no hace falta poner dicha palabra en la ruta, total, que tenemos:</w:t>
       </w:r>
     </w:p>
     <w:p>
@@ -2652,7 +2941,7 @@
                     <pic:cNvPicPr/>
                   </pic:nvPicPr>
                   <pic:blipFill>
-                    <a:blip r:embed="rId28"/>
+                    <a:blip r:embed="rId31"/>
                     <a:stretch>
                       <a:fillRect/>
                     </a:stretch>
@@ -2731,7 +3020,7 @@
                           <pic:cNvPicPr/>
                         </pic:nvPicPr>
                         <pic:blipFill>
-                          <a:blip r:embed="rId29"/>
+                          <a:blip r:embed="rId32"/>
                           <a:stretch>
                             <a:fillRect/>
                           </a:stretch>
@@ -2787,7 +3076,7 @@
                     <pic:cNvPicPr/>
                   </pic:nvPicPr>
                   <pic:blipFill>
-                    <a:blip r:embed="rId30"/>
+                    <a:blip r:embed="rId33"/>
                     <a:stretch>
                       <a:fillRect/>
                     </a:stretch>
@@ -2846,7 +3135,7 @@
                     <pic:cNvPicPr/>
                   </pic:nvPicPr>
                   <pic:blipFill>
-                    <a:blip r:embed="rId31"/>
+                    <a:blip r:embed="rId34"/>
                     <a:stretch>
                       <a:fillRect/>
                     </a:stretch>
@@ -2897,7 +3186,7 @@
                     <pic:cNvPicPr/>
                   </pic:nvPicPr>
                   <pic:blipFill>
-                    <a:blip r:embed="rId32"/>
+                    <a:blip r:embed="rId35"/>
                     <a:stretch>
                       <a:fillRect/>
                     </a:stretch>
@@ -2923,19 +3212,17 @@
         <w:t xml:space="preserve">Ahora, para cambiar de rama, basta con darle dos </w:t>
       </w:r>
       <w:proofErr w:type="spellStart"/>
-      <w:proofErr w:type="gramStart"/>
       <w:r>
         <w:t>click</w:t>
       </w:r>
       <w:proofErr w:type="spellEnd"/>
-      <w:proofErr w:type="gramEnd"/>
       <w:r>
         <w:t xml:space="preserve"> sobre la rama que se quiere cambiar y si tenemos sincronizado Eclipse con el repositorio local de GitHub, Eclipse automáticamente cambiará la rama.</w:t>
       </w:r>
     </w:p>
     <w:p/>
     <w:sectPr>
-      <w:headerReference w:type="default" r:id="rId33"/>
+      <w:headerReference w:type="default" r:id="rId36"/>
       <w:pgSz w:w="11906" w:h="16838"/>
       <w:pgMar w:top="1417" w:right="1701" w:bottom="1417" w:left="1701" w:header="708" w:footer="708" w:gutter="0"/>
       <w:cols w:space="708"/>
@@ -2947,7 +3234,7 @@
 </file>
 
 <file path=word/endnotes.xml><?xml version="1.0" encoding="utf-8"?>
-<w:endnotes xmlns:wpc="http://schemas.microsoft.com/office/word/2010/wordprocessingCanvas" xmlns:cx="http://schemas.microsoft.com/office/drawing/2014/chartex" xmlns:cx1="http://schemas.microsoft.com/office/drawing/2015/9/8/chartex" xmlns:cx2="http://schemas.microsoft.com/office/drawing/2015/10/21/chartex" xmlns:cx3="http://schemas.microsoft.com/office/drawing/2016/5/9/chartex" xmlns:cx4="http://schemas.microsoft.com/office/drawing/2016/5/10/chartex" xmlns:cx5="http://schemas.microsoft.com/office/drawing/2016/5/11/chartex" xmlns:cx6="http://schemas.microsoft.com/office/drawing/2016/5/12/chartex" xmlns:cx7="http://schemas.microsoft.com/office/drawing/2016/5/13/chartex" xmlns:cx8="http://schemas.microsoft.com/office/drawing/2016/5/14/chartex" xmlns:mc="http://schemas.openxmlformats.org/markup-compatibility/2006" xmlns:aink="http://schemas.microsoft.com/office/drawing/2016/ink" xmlns:am3d="http://schemas.microsoft.com/office/drawing/2017/model3d" xmlns:o="urn:schemas-microsoft-com:office:office" xmlns:r="http://schemas.openxmlformats.org/officeDocument/2006/relationships" xmlns:m="http://schemas.openxmlformats.org/officeDocument/2006/math" xmlns:v="urn:schemas-microsoft-com:vml" xmlns:wp14="http://schemas.microsoft.com/office/word/2010/wordprocessingDrawing" xmlns:wp="http://schemas.openxmlformats.org/drawingml/2006/wordprocessingDrawing" xmlns:w10="urn:schemas-microsoft-com:office:word" xmlns:w="http://schemas.openxmlformats.org/wordprocessingml/2006/main" xmlns:w14="http://schemas.microsoft.com/office/word/2010/wordml" xmlns:w15="http://schemas.microsoft.com/office/word/2012/wordml" xmlns:w16cid="http://schemas.microsoft.com/office/word/2016/wordml/cid" xmlns:w16se="http://schemas.microsoft.com/office/word/2015/wordml/symex" xmlns:wpg="http://schemas.microsoft.com/office/word/2010/wordprocessingGroup" xmlns:wpi="http://schemas.microsoft.com/office/word/2010/wordprocessingInk" xmlns:wne="http://schemas.microsoft.com/office/word/2006/wordml" xmlns:wps="http://schemas.microsoft.com/office/word/2010/wordprocessingShape" mc:Ignorable="w14 w15 w16se w16cid wp14">
+<w:endnotes xmlns:wpc="http://schemas.microsoft.com/office/word/2010/wordprocessingCanvas" xmlns:mc="http://schemas.openxmlformats.org/markup-compatibility/2006" xmlns:o="urn:schemas-microsoft-com:office:office" xmlns:r="http://schemas.openxmlformats.org/officeDocument/2006/relationships" xmlns:m="http://schemas.openxmlformats.org/officeDocument/2006/math" xmlns:v="urn:schemas-microsoft-com:vml" xmlns:wp14="http://schemas.microsoft.com/office/word/2010/wordprocessingDrawing" xmlns:wp="http://schemas.openxmlformats.org/drawingml/2006/wordprocessingDrawing" xmlns:w10="urn:schemas-microsoft-com:office:word" xmlns:w="http://schemas.openxmlformats.org/wordprocessingml/2006/main" xmlns:w14="http://schemas.microsoft.com/office/word/2010/wordml" xmlns:w15="http://schemas.microsoft.com/office/word/2012/wordml" xmlns:wpg="http://schemas.microsoft.com/office/word/2010/wordprocessingGroup" xmlns:wpi="http://schemas.microsoft.com/office/word/2010/wordprocessingInk" xmlns:wne="http://schemas.microsoft.com/office/word/2006/wordml" xmlns:wps="http://schemas.microsoft.com/office/word/2010/wordprocessingShape" mc:Ignorable="w14 w15 wp14">
   <w:endnote w:type="separator" w:id="-1">
     <w:p>
       <w:pPr>
@@ -2972,7 +3259,7 @@
 </file>
 
 <file path=word/footnotes.xml><?xml version="1.0" encoding="utf-8"?>
-<w:footnotes xmlns:wpc="http://schemas.microsoft.com/office/word/2010/wordprocessingCanvas" xmlns:cx="http://schemas.microsoft.com/office/drawing/2014/chartex" xmlns:cx1="http://schemas.microsoft.com/office/drawing/2015/9/8/chartex" xmlns:cx2="http://schemas.microsoft.com/office/drawing/2015/10/21/chartex" xmlns:cx3="http://schemas.microsoft.com/office/drawing/2016/5/9/chartex" xmlns:cx4="http://schemas.microsoft.com/office/drawing/2016/5/10/chartex" xmlns:cx5="http://schemas.microsoft.com/office/drawing/2016/5/11/chartex" xmlns:cx6="http://schemas.microsoft.com/office/drawing/2016/5/12/chartex" xmlns:cx7="http://schemas.microsoft.com/office/drawing/2016/5/13/chartex" xmlns:cx8="http://schemas.microsoft.com/office/drawing/2016/5/14/chartex" xmlns:mc="http://schemas.openxmlformats.org/markup-compatibility/2006" xmlns:aink="http://schemas.microsoft.com/office/drawing/2016/ink" xmlns:am3d="http://schemas.microsoft.com/office/drawing/2017/model3d" xmlns:o="urn:schemas-microsoft-com:office:office" xmlns:r="http://schemas.openxmlformats.org/officeDocument/2006/relationships" xmlns:m="http://schemas.openxmlformats.org/officeDocument/2006/math" xmlns:v="urn:schemas-microsoft-com:vml" xmlns:wp14="http://schemas.microsoft.com/office/word/2010/wordprocessingDrawing" xmlns:wp="http://schemas.openxmlformats.org/drawingml/2006/wordprocessingDrawing" xmlns:w10="urn:schemas-microsoft-com:office:word" xmlns:w="http://schemas.openxmlformats.org/wordprocessingml/2006/main" xmlns:w14="http://schemas.microsoft.com/office/word/2010/wordml" xmlns:w15="http://schemas.microsoft.com/office/word/2012/wordml" xmlns:w16cid="http://schemas.microsoft.com/office/word/2016/wordml/cid" xmlns:w16se="http://schemas.microsoft.com/office/word/2015/wordml/symex" xmlns:wpg="http://schemas.microsoft.com/office/word/2010/wordprocessingGroup" xmlns:wpi="http://schemas.microsoft.com/office/word/2010/wordprocessingInk" xmlns:wne="http://schemas.microsoft.com/office/word/2006/wordml" xmlns:wps="http://schemas.microsoft.com/office/word/2010/wordprocessingShape" mc:Ignorable="w14 w15 w16se w16cid wp14">
+<w:footnotes xmlns:wpc="http://schemas.microsoft.com/office/word/2010/wordprocessingCanvas" xmlns:mc="http://schemas.openxmlformats.org/markup-compatibility/2006" xmlns:o="urn:schemas-microsoft-com:office:office" xmlns:r="http://schemas.openxmlformats.org/officeDocument/2006/relationships" xmlns:m="http://schemas.openxmlformats.org/officeDocument/2006/math" xmlns:v="urn:schemas-microsoft-com:vml" xmlns:wp14="http://schemas.microsoft.com/office/word/2010/wordprocessingDrawing" xmlns:wp="http://schemas.openxmlformats.org/drawingml/2006/wordprocessingDrawing" xmlns:w10="urn:schemas-microsoft-com:office:word" xmlns:w="http://schemas.openxmlformats.org/wordprocessingml/2006/main" xmlns:w14="http://schemas.microsoft.com/office/word/2010/wordml" xmlns:w15="http://schemas.microsoft.com/office/word/2012/wordml" xmlns:wpg="http://schemas.microsoft.com/office/word/2010/wordprocessingGroup" xmlns:wpi="http://schemas.microsoft.com/office/word/2010/wordprocessingInk" xmlns:wne="http://schemas.microsoft.com/office/word/2006/wordml" xmlns:wps="http://schemas.microsoft.com/office/word/2010/wordprocessingShape" mc:Ignorable="w14 w15 wp14">
   <w:footnote w:type="separator" w:id="-1">
     <w:p>
       <w:pPr>
@@ -2997,7 +3284,7 @@
 </file>
 
 <file path=word/header1.xml><?xml version="1.0" encoding="utf-8"?>
-<w:hdr xmlns:wpc="http://schemas.microsoft.com/office/word/2010/wordprocessingCanvas" xmlns:cx="http://schemas.microsoft.com/office/drawing/2014/chartex" xmlns:cx1="http://schemas.microsoft.com/office/drawing/2015/9/8/chartex" xmlns:cx2="http://schemas.microsoft.com/office/drawing/2015/10/21/chartex" xmlns:cx3="http://schemas.microsoft.com/office/drawing/2016/5/9/chartex" xmlns:cx4="http://schemas.microsoft.com/office/drawing/2016/5/10/chartex" xmlns:cx5="http://schemas.microsoft.com/office/drawing/2016/5/11/chartex" xmlns:cx6="http://schemas.microsoft.com/office/drawing/2016/5/12/chartex" xmlns:cx7="http://schemas.microsoft.com/office/drawing/2016/5/13/chartex" xmlns:cx8="http://schemas.microsoft.com/office/drawing/2016/5/14/chartex" xmlns:mc="http://schemas.openxmlformats.org/markup-compatibility/2006" xmlns:aink="http://schemas.microsoft.com/office/drawing/2016/ink" xmlns:am3d="http://schemas.microsoft.com/office/drawing/2017/model3d" xmlns:o="urn:schemas-microsoft-com:office:office" xmlns:r="http://schemas.openxmlformats.org/officeDocument/2006/relationships" xmlns:m="http://schemas.openxmlformats.org/officeDocument/2006/math" xmlns:v="urn:schemas-microsoft-com:vml" xmlns:wp14="http://schemas.microsoft.com/office/word/2010/wordprocessingDrawing" xmlns:wp="http://schemas.openxmlformats.org/drawingml/2006/wordprocessingDrawing" xmlns:w10="urn:schemas-microsoft-com:office:word" xmlns:w="http://schemas.openxmlformats.org/wordprocessingml/2006/main" xmlns:w14="http://schemas.microsoft.com/office/word/2010/wordml" xmlns:w15="http://schemas.microsoft.com/office/word/2012/wordml" xmlns:w16cid="http://schemas.microsoft.com/office/word/2016/wordml/cid" xmlns:w16se="http://schemas.microsoft.com/office/word/2015/wordml/symex" xmlns:wpg="http://schemas.microsoft.com/office/word/2010/wordprocessingGroup" xmlns:wpi="http://schemas.microsoft.com/office/word/2010/wordprocessingInk" xmlns:wne="http://schemas.microsoft.com/office/word/2006/wordml" xmlns:wps="http://schemas.microsoft.com/office/word/2010/wordprocessingShape" mc:Ignorable="w14 w15 w16se w16cid wp14">
+<w:hdr xmlns:wpc="http://schemas.microsoft.com/office/word/2010/wordprocessingCanvas" xmlns:mc="http://schemas.openxmlformats.org/markup-compatibility/2006" xmlns:o="urn:schemas-microsoft-com:office:office" xmlns:r="http://schemas.openxmlformats.org/officeDocument/2006/relationships" xmlns:m="http://schemas.openxmlformats.org/officeDocument/2006/math" xmlns:v="urn:schemas-microsoft-com:vml" xmlns:wp14="http://schemas.microsoft.com/office/word/2010/wordprocessingDrawing" xmlns:wp="http://schemas.openxmlformats.org/drawingml/2006/wordprocessingDrawing" xmlns:w10="urn:schemas-microsoft-com:office:word" xmlns:w="http://schemas.openxmlformats.org/wordprocessingml/2006/main" xmlns:w14="http://schemas.microsoft.com/office/word/2010/wordml" xmlns:w15="http://schemas.microsoft.com/office/word/2012/wordml" xmlns:wpg="http://schemas.microsoft.com/office/word/2010/wordprocessingGroup" xmlns:wpi="http://schemas.microsoft.com/office/word/2010/wordprocessingInk" xmlns:wne="http://schemas.microsoft.com/office/word/2006/wordml" xmlns:wps="http://schemas.microsoft.com/office/word/2010/wordprocessingShape" mc:Ignorable="w14 w15 wp14">
   <w:tbl>
     <w:tblPr>
       <w:tblW w:w="5000" w:type="pct"/>
@@ -3099,7 +3386,7 @@
             <w:rPr>
               <w:noProof/>
             </w:rPr>
-            <w:t>2</w:t>
+            <w:t>8</w:t>
           </w:r>
           <w:r>
             <w:rPr>
@@ -3120,7 +3407,7 @@
 </file>
 
 <file path=word/numbering.xml><?xml version="1.0" encoding="utf-8"?>
-<w:numbering xmlns:wpc="http://schemas.microsoft.com/office/word/2010/wordprocessingCanvas" xmlns:cx="http://schemas.microsoft.com/office/drawing/2014/chartex" xmlns:cx1="http://schemas.microsoft.com/office/drawing/2015/9/8/chartex" xmlns:cx2="http://schemas.microsoft.com/office/drawing/2015/10/21/chartex" xmlns:cx3="http://schemas.microsoft.com/office/drawing/2016/5/9/chartex" xmlns:cx4="http://schemas.microsoft.com/office/drawing/2016/5/10/chartex" xmlns:cx5="http://schemas.microsoft.com/office/drawing/2016/5/11/chartex" xmlns:cx6="http://schemas.microsoft.com/office/drawing/2016/5/12/chartex" xmlns:cx7="http://schemas.microsoft.com/office/drawing/2016/5/13/chartex" xmlns:cx8="http://schemas.microsoft.com/office/drawing/2016/5/14/chartex" xmlns:mc="http://schemas.openxmlformats.org/markup-compatibility/2006" xmlns:aink="http://schemas.microsoft.com/office/drawing/2016/ink" xmlns:am3d="http://schemas.microsoft.com/office/drawing/2017/model3d" xmlns:o="urn:schemas-microsoft-com:office:office" xmlns:r="http://schemas.openxmlformats.org/officeDocument/2006/relationships" xmlns:m="http://schemas.openxmlformats.org/officeDocument/2006/math" xmlns:v="urn:schemas-microsoft-com:vml" xmlns:wp14="http://schemas.microsoft.com/office/word/2010/wordprocessingDrawing" xmlns:wp="http://schemas.openxmlformats.org/drawingml/2006/wordprocessingDrawing" xmlns:w10="urn:schemas-microsoft-com:office:word" xmlns:w="http://schemas.openxmlformats.org/wordprocessingml/2006/main" xmlns:w14="http://schemas.microsoft.com/office/word/2010/wordml" xmlns:w15="http://schemas.microsoft.com/office/word/2012/wordml" xmlns:w16cid="http://schemas.microsoft.com/office/word/2016/wordml/cid" xmlns:w16se="http://schemas.microsoft.com/office/word/2015/wordml/symex" xmlns:wpg="http://schemas.microsoft.com/office/word/2010/wordprocessingGroup" xmlns:wpi="http://schemas.microsoft.com/office/word/2010/wordprocessingInk" xmlns:wne="http://schemas.microsoft.com/office/word/2006/wordml" xmlns:wps="http://schemas.microsoft.com/office/word/2010/wordprocessingShape" mc:Ignorable="w14 w15 w16se w16cid wp14">
+<w:numbering xmlns:wpc="http://schemas.microsoft.com/office/word/2010/wordprocessingCanvas" xmlns:mc="http://schemas.openxmlformats.org/markup-compatibility/2006" xmlns:o="urn:schemas-microsoft-com:office:office" xmlns:r="http://schemas.openxmlformats.org/officeDocument/2006/relationships" xmlns:m="http://schemas.openxmlformats.org/officeDocument/2006/math" xmlns:v="urn:schemas-microsoft-com:vml" xmlns:wp14="http://schemas.microsoft.com/office/word/2010/wordprocessingDrawing" xmlns:wp="http://schemas.openxmlformats.org/drawingml/2006/wordprocessingDrawing" xmlns:w10="urn:schemas-microsoft-com:office:word" xmlns:w="http://schemas.openxmlformats.org/wordprocessingml/2006/main" xmlns:w14="http://schemas.microsoft.com/office/word/2010/wordml" xmlns:w15="http://schemas.microsoft.com/office/word/2012/wordml" xmlns:wpg="http://schemas.microsoft.com/office/word/2010/wordprocessingGroup" xmlns:wpi="http://schemas.microsoft.com/office/word/2010/wordprocessingInk" xmlns:wne="http://schemas.microsoft.com/office/word/2006/wordml" xmlns:wps="http://schemas.microsoft.com/office/word/2010/wordprocessingShape" mc:Ignorable="w14 w15 wp14">
   <w:abstractNum w:abstractNumId="0" w15:restartNumberingAfterBreak="0">
     <w:nsid w:val="00DE6646"/>
     <w:multiLevelType w:val="hybridMultilevel"/>
@@ -12799,7 +13086,7 @@
 </file>
 
 <file path=word/styles.xml><?xml version="1.0" encoding="utf-8"?>
-<w:styles xmlns:mc="http://schemas.openxmlformats.org/markup-compatibility/2006" xmlns:r="http://schemas.openxmlformats.org/officeDocument/2006/relationships" xmlns:w="http://schemas.openxmlformats.org/wordprocessingml/2006/main" xmlns:w14="http://schemas.microsoft.com/office/word/2010/wordml" xmlns:w15="http://schemas.microsoft.com/office/word/2012/wordml" xmlns:w16cid="http://schemas.microsoft.com/office/word/2016/wordml/cid" xmlns:w16se="http://schemas.microsoft.com/office/word/2015/wordml/symex" mc:Ignorable="w14 w15 w16se w16cid">
+<w:styles xmlns:mc="http://schemas.openxmlformats.org/markup-compatibility/2006" xmlns:r="http://schemas.openxmlformats.org/officeDocument/2006/relationships" xmlns:w="http://schemas.openxmlformats.org/wordprocessingml/2006/main" xmlns:w14="http://schemas.microsoft.com/office/word/2010/wordml" xmlns:w15="http://schemas.microsoft.com/office/word/2012/wordml" mc:Ignorable="w14 w15">
   <w:docDefaults>
     <w:rPrDefault>
       <w:rPr>
@@ -12815,7 +13102,7 @@
       </w:pPr>
     </w:pPrDefault>
   </w:docDefaults>
-  <w:latentStyles w:defLockedState="0" w:defUIPriority="99" w:defSemiHidden="0" w:defUnhideWhenUsed="0" w:defQFormat="0" w:count="375">
+  <w:latentStyles w:defLockedState="0" w:defUIPriority="99" w:defSemiHidden="0" w:defUnhideWhenUsed="0" w:defQFormat="0" w:count="371">
     <w:lsdException w:name="Normal" w:uiPriority="0" w:qFormat="1"/>
     <w:lsdException w:name="heading 1" w:uiPriority="9" w:qFormat="1"/>
     <w:lsdException w:name="heading 2" w:semiHidden="1" w:uiPriority="9" w:unhideWhenUsed="1" w:qFormat="1"/>
@@ -13187,10 +13474,6 @@
     <w:lsdException w:name="List Table 5 Dark Accent 6" w:uiPriority="50"/>
     <w:lsdException w:name="List Table 6 Colorful Accent 6" w:uiPriority="51"/>
     <w:lsdException w:name="List Table 7 Colorful Accent 6" w:uiPriority="52"/>
-    <w:lsdException w:name="Mention" w:semiHidden="1" w:unhideWhenUsed="1"/>
-    <w:lsdException w:name="Smart Hyperlink" w:semiHidden="1" w:unhideWhenUsed="1"/>
-    <w:lsdException w:name="Hashtag" w:semiHidden="1" w:unhideWhenUsed="1"/>
-    <w:lsdException w:name="Unresolved Mention" w:semiHidden="1" w:unhideWhenUsed="1"/>
   </w:latentStyles>
   <w:style w:type="paragraph" w:default="1" w:styleId="Normal">
     <w:name w:val="Normal"/>
@@ -13853,7 +14136,7 @@
 </file>
 
 <file path=word/glossary/document.xml><?xml version="1.0" encoding="utf-8"?>
-<w:glossaryDocument xmlns:wpc="http://schemas.microsoft.com/office/word/2010/wordprocessingCanvas" xmlns:cx="http://schemas.microsoft.com/office/drawing/2014/chartex" xmlns:cx1="http://schemas.microsoft.com/office/drawing/2015/9/8/chartex" xmlns:cx2="http://schemas.microsoft.com/office/drawing/2015/10/21/chartex" xmlns:cx3="http://schemas.microsoft.com/office/drawing/2016/5/9/chartex" xmlns:cx4="http://schemas.microsoft.com/office/drawing/2016/5/10/chartex" xmlns:cx5="http://schemas.microsoft.com/office/drawing/2016/5/11/chartex" xmlns:cx6="http://schemas.microsoft.com/office/drawing/2016/5/12/chartex" xmlns:cx7="http://schemas.microsoft.com/office/drawing/2016/5/13/chartex" xmlns:cx8="http://schemas.microsoft.com/office/drawing/2016/5/14/chartex" xmlns:mc="http://schemas.openxmlformats.org/markup-compatibility/2006" xmlns:aink="http://schemas.microsoft.com/office/drawing/2016/ink" xmlns:am3d="http://schemas.microsoft.com/office/drawing/2017/model3d" xmlns:o="urn:schemas-microsoft-com:office:office" xmlns:r="http://schemas.openxmlformats.org/officeDocument/2006/relationships" xmlns:m="http://schemas.openxmlformats.org/officeDocument/2006/math" xmlns:v="urn:schemas-microsoft-com:vml" xmlns:wp14="http://schemas.microsoft.com/office/word/2010/wordprocessingDrawing" xmlns:wp="http://schemas.openxmlformats.org/drawingml/2006/wordprocessingDrawing" xmlns:w10="urn:schemas-microsoft-com:office:word" xmlns:w="http://schemas.openxmlformats.org/wordprocessingml/2006/main" xmlns:w14="http://schemas.microsoft.com/office/word/2010/wordml" xmlns:w15="http://schemas.microsoft.com/office/word/2012/wordml" xmlns:w16cid="http://schemas.microsoft.com/office/word/2016/wordml/cid" xmlns:w16se="http://schemas.microsoft.com/office/word/2015/wordml/symex" xmlns:wpg="http://schemas.microsoft.com/office/word/2010/wordprocessingGroup" xmlns:wpi="http://schemas.microsoft.com/office/word/2010/wordprocessingInk" xmlns:wne="http://schemas.microsoft.com/office/word/2006/wordml" xmlns:wps="http://schemas.microsoft.com/office/word/2010/wordprocessingShape" mc:Ignorable="w14 w15 w16se w16cid wp14">
+<w:glossaryDocument xmlns:wpc="http://schemas.microsoft.com/office/word/2010/wordprocessingCanvas" xmlns:mc="http://schemas.openxmlformats.org/markup-compatibility/2006" xmlns:o="urn:schemas-microsoft-com:office:office" xmlns:r="http://schemas.openxmlformats.org/officeDocument/2006/relationships" xmlns:m="http://schemas.openxmlformats.org/officeDocument/2006/math" xmlns:v="urn:schemas-microsoft-com:vml" xmlns:wp14="http://schemas.microsoft.com/office/word/2010/wordprocessingDrawing" xmlns:wp="http://schemas.openxmlformats.org/drawingml/2006/wordprocessingDrawing" xmlns:w10="urn:schemas-microsoft-com:office:word" xmlns:w="http://schemas.openxmlformats.org/wordprocessingml/2006/main" xmlns:w14="http://schemas.microsoft.com/office/word/2010/wordml" xmlns:w15="http://schemas.microsoft.com/office/word/2012/wordml" xmlns:wpg="http://schemas.microsoft.com/office/word/2010/wordprocessingGroup" xmlns:wpi="http://schemas.microsoft.com/office/word/2010/wordprocessingInk" xmlns:wne="http://schemas.microsoft.com/office/word/2006/wordml" xmlns:wps="http://schemas.microsoft.com/office/word/2010/wordprocessingShape" mc:Ignorable="w14 w15 wp14">
   <w:docParts>
     <w:docPart>
       <w:docPartPr>
@@ -14012,7 +14295,7 @@
 </file>
 
 <file path=word/glossary/fontTable.xml><?xml version="1.0" encoding="utf-8"?>
-<w:fonts xmlns:mc="http://schemas.openxmlformats.org/markup-compatibility/2006" xmlns:r="http://schemas.openxmlformats.org/officeDocument/2006/relationships" xmlns:w="http://schemas.openxmlformats.org/wordprocessingml/2006/main" xmlns:w14="http://schemas.microsoft.com/office/word/2010/wordml" xmlns:w15="http://schemas.microsoft.com/office/word/2012/wordml" xmlns:w16cid="http://schemas.microsoft.com/office/word/2016/wordml/cid" xmlns:w16se="http://schemas.microsoft.com/office/word/2015/wordml/symex" mc:Ignorable="w14 w15 w16se w16cid">
+<w:fonts xmlns:mc="http://schemas.openxmlformats.org/markup-compatibility/2006" xmlns:r="http://schemas.openxmlformats.org/officeDocument/2006/relationships" xmlns:w="http://schemas.openxmlformats.org/wordprocessingml/2006/main" xmlns:w14="http://schemas.microsoft.com/office/word/2010/wordml" xmlns:w15="http://schemas.microsoft.com/office/word/2012/wordml" mc:Ignorable="w14 w15">
   <w:font w:name="Symbol">
     <w:panose1 w:val="05050102010706020507"/>
     <w:charset w:val="02"/>
@@ -14025,14 +14308,14 @@
     <w:charset w:val="00"/>
     <w:family w:val="roman"/>
     <w:pitch w:val="variable"/>
-    <w:sig w:usb0="E0002EFF" w:usb1="C000785B" w:usb2="00000009" w:usb3="00000000" w:csb0="000001FF" w:csb1="00000000"/>
+    <w:sig w:usb0="E0002EFF" w:usb1="C0007843" w:usb2="00000009" w:usb3="00000000" w:csb0="000001FF" w:csb1="00000000"/>
   </w:font>
   <w:font w:name="Courier New">
     <w:panose1 w:val="02070309020205020404"/>
     <w:charset w:val="00"/>
     <w:family w:val="modern"/>
     <w:pitch w:val="fixed"/>
-    <w:sig w:usb0="E0002EFF" w:usb1="C0007843" w:usb2="00000009" w:usb3="00000000" w:csb0="000001FF" w:csb1="00000000"/>
+    <w:sig w:usb0="E0002AFF" w:usb1="C0007843" w:usb2="00000009" w:usb3="00000000" w:csb0="000001FF" w:csb1="00000000"/>
   </w:font>
   <w:font w:name="Wingdings">
     <w:panose1 w:val="05000000000000000000"/>
@@ -14046,21 +14329,21 @@
     <w:charset w:val="00"/>
     <w:family w:val="swiss"/>
     <w:pitch w:val="variable"/>
-    <w:sig w:usb0="E0002AFF" w:usb1="C000247B" w:usb2="00000009" w:usb3="00000000" w:csb0="000001FF" w:csb1="00000000"/>
+    <w:sig w:usb0="E00002FF" w:usb1="4000ACFF" w:usb2="00000001" w:usb3="00000000" w:csb0="0000019F" w:csb1="00000000"/>
   </w:font>
   <w:font w:name="Cambria">
     <w:panose1 w:val="02040503050406030204"/>
     <w:charset w:val="00"/>
     <w:family w:val="roman"/>
     <w:pitch w:val="variable"/>
-    <w:sig w:usb0="E00006FF" w:usb1="420024FF" w:usb2="02000000" w:usb3="00000000" w:csb0="0000019F" w:csb1="00000000"/>
+    <w:sig w:usb0="E00002FF" w:usb1="400004FF" w:usb2="00000000" w:usb3="00000000" w:csb0="0000019F" w:csb1="00000000"/>
   </w:font>
   <w:font w:name="Calibri Light">
     <w:panose1 w:val="020F0302020204030204"/>
     <w:charset w:val="00"/>
     <w:family w:val="swiss"/>
     <w:pitch w:val="variable"/>
-    <w:sig w:usb0="E0002AFF" w:usb1="C000247B" w:usb2="00000009" w:usb3="00000000" w:csb0="000001FF" w:csb1="00000000"/>
+    <w:sig w:usb0="A00002EF" w:usb1="4000207B" w:usb2="00000000" w:usb3="00000000" w:csb0="0000019F" w:csb1="00000000"/>
   </w:font>
   <w:font w:name="Tahoma">
     <w:panose1 w:val="020B0604030504040204"/>
@@ -14074,13 +14357,13 @@
     <w:charset w:val="00"/>
     <w:family w:val="modern"/>
     <w:pitch w:val="fixed"/>
-    <w:sig w:usb0="E00006FF" w:usb1="0000FCFF" w:usb2="00000001" w:usb3="00000000" w:csb0="0000019F" w:csb1="00000000"/>
+    <w:sig w:usb0="E10002FF" w:usb1="4000FCFF" w:usb2="00000009" w:usb3="00000000" w:csb0="0000019F" w:csb1="00000000"/>
   </w:font>
 </w:fonts>
 </file>
 
 <file path=word/glossary/settings.xml><?xml version="1.0" encoding="utf-8"?>
-<w:settings xmlns:mc="http://schemas.openxmlformats.org/markup-compatibility/2006" xmlns:o="urn:schemas-microsoft-com:office:office" xmlns:r="http://schemas.openxmlformats.org/officeDocument/2006/relationships" xmlns:m="http://schemas.openxmlformats.org/officeDocument/2006/math" xmlns:v="urn:schemas-microsoft-com:vml" xmlns:w10="urn:schemas-microsoft-com:office:word" xmlns:w="http://schemas.openxmlformats.org/wordprocessingml/2006/main" xmlns:w14="http://schemas.microsoft.com/office/word/2010/wordml" xmlns:w15="http://schemas.microsoft.com/office/word/2012/wordml" xmlns:w16cid="http://schemas.microsoft.com/office/word/2016/wordml/cid" xmlns:w16se="http://schemas.microsoft.com/office/word/2015/wordml/symex" xmlns:sl="http://schemas.openxmlformats.org/schemaLibrary/2006/main" mc:Ignorable="w14 w15 w16se w16cid">
+<w:settings xmlns:mc="http://schemas.openxmlformats.org/markup-compatibility/2006" xmlns:o="urn:schemas-microsoft-com:office:office" xmlns:r="http://schemas.openxmlformats.org/officeDocument/2006/relationships" xmlns:m="http://schemas.openxmlformats.org/officeDocument/2006/math" xmlns:v="urn:schemas-microsoft-com:vml" xmlns:w10="urn:schemas-microsoft-com:office:word" xmlns:w="http://schemas.openxmlformats.org/wordprocessingml/2006/main" xmlns:w14="http://schemas.microsoft.com/office/word/2010/wordml" xmlns:w15="http://schemas.microsoft.com/office/word/2012/wordml" xmlns:sl="http://schemas.openxmlformats.org/schemaLibrary/2006/main" mc:Ignorable="w14 w15">
   <w:view w:val="normal"/>
   <w:defaultTabStop w:val="708"/>
   <w:hyphenationZone w:val="425"/>
@@ -14088,7 +14371,6 @@
   <w:compat>
     <w:useFELayout/>
     <w:compatSetting w:name="compatibilityMode" w:uri="http://schemas.microsoft.com/office/word" w:val="12"/>
-    <w:compatSetting w:name="useWord2013TrackBottomHyphenation" w:uri="http://schemas.microsoft.com/office/word" w:val="1"/>
   </w:compat>
   <w:rsids>
     <w:rsidRoot w:val="00E16C45"/>
@@ -14118,6 +14400,7 @@
     <w:rsid w:val="00BC2B20"/>
     <w:rsid w:val="00C624BF"/>
     <w:rsid w:val="00E16C45"/>
+    <w:rsid w:val="00E75209"/>
   </w:rsids>
   <m:mathPr>
     <m:mathFont m:val="Cambria Math"/>
@@ -14140,7 +14423,7 @@
 </file>
 
 <file path=word/glossary/styles.xml><?xml version="1.0" encoding="utf-8"?>
-<w:styles xmlns:mc="http://schemas.openxmlformats.org/markup-compatibility/2006" xmlns:r="http://schemas.openxmlformats.org/officeDocument/2006/relationships" xmlns:w="http://schemas.openxmlformats.org/wordprocessingml/2006/main" xmlns:w14="http://schemas.microsoft.com/office/word/2010/wordml" xmlns:w15="http://schemas.microsoft.com/office/word/2012/wordml" xmlns:w16cid="http://schemas.microsoft.com/office/word/2016/wordml/cid" xmlns:w16se="http://schemas.microsoft.com/office/word/2015/wordml/symex" mc:Ignorable="w14 w15 w16se w16cid">
+<w:styles xmlns:mc="http://schemas.openxmlformats.org/markup-compatibility/2006" xmlns:r="http://schemas.openxmlformats.org/officeDocument/2006/relationships" xmlns:w="http://schemas.openxmlformats.org/wordprocessingml/2006/main" xmlns:w14="http://schemas.microsoft.com/office/word/2010/wordml" xmlns:w15="http://schemas.microsoft.com/office/word/2012/wordml" mc:Ignorable="w14 w15">
   <w:docDefaults>
     <w:rPrDefault>
       <w:rPr>
@@ -14156,7 +14439,7 @@
       </w:pPr>
     </w:pPrDefault>
   </w:docDefaults>
-  <w:latentStyles w:defLockedState="0" w:defUIPriority="99" w:defSemiHidden="0" w:defUnhideWhenUsed="0" w:defQFormat="0" w:count="375">
+  <w:latentStyles w:defLockedState="0" w:defUIPriority="99" w:defSemiHidden="0" w:defUnhideWhenUsed="0" w:defQFormat="0" w:count="371">
     <w:lsdException w:name="Normal" w:uiPriority="0" w:qFormat="1"/>
     <w:lsdException w:name="heading 1" w:uiPriority="9" w:qFormat="1"/>
     <w:lsdException w:name="heading 2" w:semiHidden="1" w:uiPriority="9" w:unhideWhenUsed="1" w:qFormat="1"/>
@@ -14528,10 +14811,6 @@
     <w:lsdException w:name="List Table 5 Dark Accent 6" w:uiPriority="50"/>
     <w:lsdException w:name="List Table 6 Colorful Accent 6" w:uiPriority="51"/>
     <w:lsdException w:name="List Table 7 Colorful Accent 6" w:uiPriority="52"/>
-    <w:lsdException w:name="Mention" w:semiHidden="1" w:unhideWhenUsed="1"/>
-    <w:lsdException w:name="Smart Hyperlink" w:semiHidden="1" w:unhideWhenUsed="1"/>
-    <w:lsdException w:name="Hashtag" w:semiHidden="1" w:unhideWhenUsed="1"/>
-    <w:lsdException w:name="Unresolved Mention" w:semiHidden="1" w:unhideWhenUsed="1"/>
   </w:latentStyles>
   <w:style w:type="paragraph" w:default="1" w:styleId="Normal">
     <w:name w:val="Normal"/>
@@ -14653,7 +14932,7 @@
 </file>
 
 <file path=word/glossary/webSettings.xml><?xml version="1.0" encoding="utf-8"?>
-<w:webSettings xmlns:mc="http://schemas.openxmlformats.org/markup-compatibility/2006" xmlns:r="http://schemas.openxmlformats.org/officeDocument/2006/relationships" xmlns:w="http://schemas.openxmlformats.org/wordprocessingml/2006/main" xmlns:w14="http://schemas.microsoft.com/office/word/2010/wordml" xmlns:w15="http://schemas.microsoft.com/office/word/2012/wordml" xmlns:w16cid="http://schemas.microsoft.com/office/word/2016/wordml/cid" xmlns:w16se="http://schemas.microsoft.com/office/word/2015/wordml/symex" mc:Ignorable="w14 w15 w16se w16cid">
+<w:webSettings xmlns:mc="http://schemas.openxmlformats.org/markup-compatibility/2006" xmlns:r="http://schemas.openxmlformats.org/officeDocument/2006/relationships" xmlns:w="http://schemas.openxmlformats.org/wordprocessingml/2006/main" xmlns:w14="http://schemas.microsoft.com/office/word/2010/wordml" xmlns:w15="http://schemas.microsoft.com/office/word/2012/wordml" mc:Ignorable="w14 w15">
   <w:optimizeForBrowser/>
 </w:webSettings>
 </file>
@@ -14965,7 +15244,7 @@
 </file>
 
 <file path=customXml/itemProps2.xml><?xml version="1.0" encoding="utf-8"?>
-<ds:datastoreItem xmlns:ds="http://schemas.openxmlformats.org/officeDocument/2006/customXml" ds:itemID="{2B38E013-96BC-47A5-AA77-B90428CD63D9}">
+<ds:datastoreItem xmlns:ds="http://schemas.openxmlformats.org/officeDocument/2006/customXml" ds:itemID="{342601AC-8762-452A-B556-532D9EB5434A}">
   <ds:schemaRefs>
     <ds:schemaRef ds:uri="http://schemas.openxmlformats.org/officeDocument/2006/bibliography"/>
   </ds:schemaRefs>

</xml_diff>